<commit_message>
membetulkan latihan nomor 1 dan 2 tapi masih gagal
</commit_message>
<xml_diff>
--- a/write-up.docx
+++ b/write-up.docx
@@ -760,6 +760,27 @@
       </w:pPr>
       <w:r>
         <w:rPr>
+          <w:rFonts w:ascii="Times New Roman" w:eastAsia="Times New Roman" w:hAnsi="Times New Roman" w:cs="Times New Roman"/>
+          <w:sz w:val="24"/>
+          <w:szCs w:val="24"/>
+          <w:lang w:eastAsia="id-ID"/>
+        </w:rPr>
+        <w:t>Muncul</w:t>
+      </w:r>
+    </w:p>
+    <w:p>
+      <w:pPr>
+        <w:pStyle w:val="ListParagraph"/>
+        <w:spacing w:after="0" w:line="240" w:lineRule="auto"/>
+        <w:rPr>
+          <w:rFonts w:ascii="Times New Roman" w:eastAsia="Times New Roman" w:hAnsi="Times New Roman" w:cs="Times New Roman"/>
+          <w:sz w:val="24"/>
+          <w:szCs w:val="24"/>
+          <w:lang w:eastAsia="id-ID"/>
+        </w:rPr>
+      </w:pPr>
+      <w:r>
+        <w:rPr>
           <w:noProof/>
           <w:lang w:eastAsia="id-ID"/>
         </w:rPr>
@@ -818,7 +839,7 @@
         </w:rPr>
         <w:drawing>
           <wp:inline distT="0" distB="0" distL="0" distR="0" wp14:anchorId="60021AFA" wp14:editId="4E4FE393">
-            <wp:extent cx="2800350" cy="2476500"/>
+            <wp:extent cx="3714750" cy="2266950"/>
             <wp:effectExtent l="0" t="0" r="0" b="0"/>
             <wp:docPr id="12" name="Picture 12"/>
             <wp:cNvGraphicFramePr>
@@ -840,7 +861,7 @@
                   <pic:spPr>
                     <a:xfrm>
                       <a:off x="0" y="0"/>
-                      <a:ext cx="2800350" cy="2476500"/>
+                      <a:ext cx="3714750" cy="2266950"/>
                     </a:xfrm>
                     <a:prstGeom prst="rect">
                       <a:avLst/>
@@ -909,8 +930,10 @@
           <w:szCs w:val="24"/>
           <w:lang w:eastAsia="id-ID"/>
         </w:rPr>
-        <w:t>// Masih kosong</w:t>
-      </w:r>
+        <w:t>Masih gagal</w:t>
+      </w:r>
+      <w:bookmarkStart w:id="0" w:name="_GoBack"/>
+      <w:bookmarkEnd w:id="0"/>
     </w:p>
     <w:p>
       <w:pPr>
@@ -934,19 +957,8 @@
           <w:szCs w:val="24"/>
           <w:lang w:eastAsia="id-ID"/>
         </w:rPr>
-        <w:t>// Masih kosong</w:t>
-      </w:r>
-    </w:p>
-    <w:p>
-      <w:pPr>
-        <w:spacing w:after="0" w:line="240" w:lineRule="auto"/>
-        <w:rPr>
-          <w:rFonts w:ascii="Times New Roman" w:eastAsia="Times New Roman" w:hAnsi="Times New Roman" w:cs="Times New Roman"/>
-          <w:sz w:val="24"/>
-          <w:szCs w:val="24"/>
-          <w:lang w:eastAsia="id-ID"/>
-        </w:rPr>
-      </w:pPr>
+        <w:t xml:space="preserve"> Masih gagal</w:t>
+      </w:r>
     </w:p>
     <w:p>
       <w:pPr>
@@ -978,7 +990,17 @@
           <w:szCs w:val="24"/>
           <w:lang w:eastAsia="id-ID"/>
         </w:rPr>
-        <w:t>Screenshot method selectStudent()</w:t>
+        <w:t>Screenshot method viewPath</w:t>
+      </w:r>
+      <w:r>
+        <w:rPr>
+          <w:rFonts w:ascii="Times New Roman" w:eastAsia="Times New Roman" w:hAnsi="Times New Roman" w:cs="Times New Roman"/>
+          <w:b/>
+          <w:sz w:val="32"/>
+          <w:szCs w:val="24"/>
+          <w:lang w:eastAsia="id-ID"/>
+        </w:rPr>
+        <w:t>()</w:t>
       </w:r>
     </w:p>
     <w:p>
@@ -997,10 +1019,10 @@
           <w:lang w:eastAsia="id-ID"/>
         </w:rPr>
         <w:drawing>
-          <wp:inline distT="0" distB="0" distL="0" distR="0" wp14:anchorId="12E17401" wp14:editId="674EB2DD">
-            <wp:extent cx="3838575" cy="2000250"/>
-            <wp:effectExtent l="0" t="0" r="9525" b="0"/>
-            <wp:docPr id="3" name="Picture 3"/>
+          <wp:inline distT="0" distB="0" distL="0" distR="0" wp14:anchorId="5EBBB7F2" wp14:editId="22205C47">
+            <wp:extent cx="5486400" cy="1743075"/>
+            <wp:effectExtent l="0" t="0" r="0" b="9525"/>
+            <wp:docPr id="14" name="Picture 14"/>
             <wp:cNvGraphicFramePr>
               <a:graphicFrameLocks xmlns:a="http://schemas.openxmlformats.org/drawingml/2006/main" noChangeAspect="1"/>
             </wp:cNvGraphicFramePr>
@@ -1020,6 +1042,91 @@
                   <pic:spPr>
                     <a:xfrm>
                       <a:off x="0" y="0"/>
+                      <a:ext cx="5486400" cy="1743075"/>
+                    </a:xfrm>
+                    <a:prstGeom prst="rect">
+                      <a:avLst/>
+                    </a:prstGeom>
+                  </pic:spPr>
+                </pic:pic>
+              </a:graphicData>
+            </a:graphic>
+          </wp:inline>
+        </w:drawing>
+      </w:r>
+    </w:p>
+    <w:p>
+      <w:pPr>
+        <w:spacing w:after="0" w:line="240" w:lineRule="auto"/>
+        <w:rPr>
+          <w:rFonts w:ascii="Times New Roman" w:eastAsia="Times New Roman" w:hAnsi="Times New Roman" w:cs="Times New Roman"/>
+          <w:sz w:val="24"/>
+          <w:szCs w:val="24"/>
+          <w:lang w:eastAsia="id-ID"/>
+        </w:rPr>
+      </w:pPr>
+    </w:p>
+    <w:p>
+      <w:pPr>
+        <w:spacing w:after="0" w:line="240" w:lineRule="auto"/>
+        <w:rPr>
+          <w:rFonts w:ascii="Times New Roman" w:eastAsia="Times New Roman" w:hAnsi="Times New Roman" w:cs="Times New Roman"/>
+          <w:b/>
+          <w:sz w:val="32"/>
+          <w:szCs w:val="24"/>
+          <w:lang w:eastAsia="id-ID"/>
+        </w:rPr>
+      </w:pPr>
+      <w:r>
+        <w:rPr>
+          <w:rFonts w:ascii="Times New Roman" w:eastAsia="Times New Roman" w:hAnsi="Times New Roman" w:cs="Times New Roman"/>
+          <w:b/>
+          <w:sz w:val="32"/>
+          <w:szCs w:val="24"/>
+          <w:lang w:eastAsia="id-ID"/>
+        </w:rPr>
+        <w:t>Screenshot method selectStudent()</w:t>
+      </w:r>
+    </w:p>
+    <w:p>
+      <w:pPr>
+        <w:spacing w:after="0" w:line="240" w:lineRule="auto"/>
+        <w:rPr>
+          <w:rFonts w:ascii="Times New Roman" w:eastAsia="Times New Roman" w:hAnsi="Times New Roman" w:cs="Times New Roman"/>
+          <w:sz w:val="24"/>
+          <w:szCs w:val="24"/>
+          <w:lang w:eastAsia="id-ID"/>
+        </w:rPr>
+      </w:pPr>
+      <w:r>
+        <w:rPr>
+          <w:noProof/>
+          <w:lang w:eastAsia="id-ID"/>
+        </w:rPr>
+        <w:drawing>
+          <wp:inline distT="0" distB="0" distL="0" distR="0" wp14:anchorId="12E17401" wp14:editId="674EB2DD">
+            <wp:extent cx="3838575" cy="2000250"/>
+            <wp:effectExtent l="0" t="0" r="9525" b="0"/>
+            <wp:docPr id="3" name="Picture 3"/>
+            <wp:cNvGraphicFramePr>
+              <a:graphicFrameLocks xmlns:a="http://schemas.openxmlformats.org/drawingml/2006/main" noChangeAspect="1"/>
+            </wp:cNvGraphicFramePr>
+            <a:graphic xmlns:a="http://schemas.openxmlformats.org/drawingml/2006/main">
+              <a:graphicData uri="http://schemas.openxmlformats.org/drawingml/2006/picture">
+                <pic:pic xmlns:pic="http://schemas.openxmlformats.org/drawingml/2006/picture">
+                  <pic:nvPicPr>
+                    <pic:cNvPr id="1" name=""/>
+                    <pic:cNvPicPr/>
+                  </pic:nvPicPr>
+                  <pic:blipFill>
+                    <a:blip r:embed="rId14"/>
+                    <a:stretch>
+                      <a:fillRect/>
+                    </a:stretch>
+                  </pic:blipFill>
+                  <pic:spPr>
+                    <a:xfrm>
+                      <a:off x="0" y="0"/>
                       <a:ext cx="3838575" cy="2000250"/>
                     </a:xfrm>
                     <a:prstGeom prst="rect">
@@ -1077,8 +1184,6 @@
           <w:lang w:eastAsia="id-ID"/>
         </w:rPr>
       </w:pPr>
-      <w:bookmarkStart w:id="0" w:name="_GoBack"/>
-      <w:bookmarkEnd w:id="0"/>
     </w:p>
     <w:sectPr>
       <w:pgSz w:w="11906" w:h="16838"/>

</xml_diff>